<commit_message>
Aufgabe1 in WBA8 fertig
</commit_message>
<xml_diff>
--- a/WBA/Klausur/Klausurfragen in WBA.docx
+++ b/WBA/Klausur/Klausurfragen in WBA.docx
@@ -141,15 +141,19 @@
       <w:r>
         <w:t>VL7</w:t>
       </w:r>
+    </w:p>
+    <w:p>
+      <w:r>
+        <w:t>-----------------------------------------------------------------------------------------------------------------------------------</w:t>
+      </w:r>
+    </w:p>
+    <w:p>
+      <w:r>
+        <w:t>Praktikumsblatt 6(aber etwas abgewandelter als wir es gelöst haben)</w:t>
+      </w:r>
       <w:bookmarkStart w:id="0" w:name="_GoBack"/>
       <w:bookmarkEnd w:id="0"/>
     </w:p>
-    <w:p>
-      <w:r>
-        <w:t>-----------------------------------------------------------------------------------------------------------------------------------</w:t>
-      </w:r>
-    </w:p>
-    <w:p/>
     <w:sectPr>
       <w:type w:val="continuous"/>
       <w:pgSz w:w="11900" w:h="16840"/>

</xml_diff>